<commit_message>
Adding visual studio infrastructure
</commit_message>
<xml_diff>
--- a/TechnicalDataPackage/ArduinoNotes.docx
+++ b/TechnicalDataPackage/ArduinoNotes.docx
@@ -1,7 +1,125 @@
 
 <file path=word/document.xml><?xml version="1.0" encoding="utf-8"?>
-<w:document xmlns:wpc="http://schemas.microsoft.com/office/word/2010/wordprocessingCanvas" xmlns:mc="http://schemas.openxmlformats.org/markup-compatibility/2006" xmlns:o="urn:schemas-microsoft-com:office:office" xmlns:r="http://schemas.openxmlformats.org/officeDocument/2006/relationships" xmlns:m="http://schemas.openxmlformats.org/officeDocument/2006/math" xmlns:v="urn:schemas-microsoft-com:vml" xmlns:wp14="http://schemas.microsoft.com/office/word/2010/wordprocessingDrawing" xmlns:wp="http://schemas.openxmlformats.org/drawingml/2006/wordprocessingDrawing" xmlns:w10="urn:schemas-microsoft-com:office:word" xmlns:w="http://schemas.openxmlformats.org/wordprocessingml/2006/main" xmlns:w14="http://schemas.microsoft.com/office/word/2010/wordml" xmlns:w15="http://schemas.microsoft.com/office/word/2012/wordml" xmlns:wpg="http://schemas.microsoft.com/office/word/2010/wordprocessingGroup" xmlns:wpi="http://schemas.microsoft.com/office/word/2010/wordprocessingInk" xmlns:wne="http://schemas.microsoft.com/office/word/2006/wordml" xmlns:wps="http://schemas.microsoft.com/office/word/2010/wordprocessingShape" mc:Ignorable="w14 w15 wp14">
+<w:document xmlns:wpc="http://schemas.microsoft.com/office/word/2010/wordprocessingCanvas" xmlns:cx="http://schemas.microsoft.com/office/drawing/2014/chartex" xmlns:cx1="http://schemas.microsoft.com/office/drawing/2015/9/8/chartex" xmlns:cx2="http://schemas.microsoft.com/office/drawing/2015/10/21/chartex" xmlns:cx3="http://schemas.microsoft.com/office/drawing/2016/5/9/chartex" xmlns:cx4="http://schemas.microsoft.com/office/drawing/2016/5/10/chartex" xmlns:cx5="http://schemas.microsoft.com/office/drawing/2016/5/11/chartex" xmlns:cx6="http://schemas.microsoft.com/office/drawing/2016/5/12/chartex" xmlns:cx7="http://schemas.microsoft.com/office/drawing/2016/5/13/chartex" xmlns:cx8="http://schemas.microsoft.com/office/drawing/2016/5/14/chartex" xmlns:mc="http://schemas.openxmlformats.org/markup-compatibility/2006" xmlns:aink="http://schemas.microsoft.com/office/drawing/2016/ink" xmlns:am3d="http://schemas.microsoft.com/office/drawing/2017/model3d" xmlns:o="urn:schemas-microsoft-com:office:office" xmlns:r="http://schemas.openxmlformats.org/officeDocument/2006/relationships" xmlns:m="http://schemas.openxmlformats.org/officeDocument/2006/math" xmlns:v="urn:schemas-microsoft-com:vml" xmlns:wp14="http://schemas.microsoft.com/office/word/2010/wordprocessingDrawing" xmlns:wp="http://schemas.openxmlformats.org/drawingml/2006/wordprocessingDrawing" xmlns:w10="urn:schemas-microsoft-com:office:word" xmlns:w="http://schemas.openxmlformats.org/wordprocessingml/2006/main" xmlns:w14="http://schemas.microsoft.com/office/word/2010/wordml" xmlns:w15="http://schemas.microsoft.com/office/word/2012/wordml" xmlns:w16cex="http://schemas.microsoft.com/office/word/2018/wordml/cex" xmlns:w16cid="http://schemas.microsoft.com/office/word/2016/wordml/cid" xmlns:w16="http://schemas.microsoft.com/office/word/2018/wordml" xmlns:w16sdtdh="http://schemas.microsoft.com/office/word/2020/wordml/sdtdatahash" xmlns:w16se="http://schemas.microsoft.com/office/word/2015/wordml/symex" xmlns:wpg="http://schemas.microsoft.com/office/word/2010/wordprocessingGroup" xmlns:wpi="http://schemas.microsoft.com/office/word/2010/wordprocessingInk" xmlns:wne="http://schemas.microsoft.com/office/word/2006/wordml" xmlns:wps="http://schemas.microsoft.com/office/word/2010/wordprocessingShape" mc:Ignorable="w14 w15 w16se w16cid w16 w16cex w16sdtdh wp14">
   <w:body>
+    <w:p>
+      <w:pPr>
+        <w:pStyle w:val="Heading1"/>
+      </w:pPr>
+      <w:r>
+        <w:t>Arduino Language</w:t>
+      </w:r>
+    </w:p>
+    <w:p>
+      <w:pPr>
+        <w:pStyle w:val="Heading2"/>
+      </w:pPr>
+      <w:r>
+        <w:t>Library Development</w:t>
+      </w:r>
+    </w:p>
+    <w:p>
+      <w:pPr>
+        <w:pStyle w:val="ListParagraph"/>
+        <w:numPr>
+          <w:ilvl w:val="0"/>
+          <w:numId w:val="3"/>
+        </w:numPr>
+      </w:pPr>
+      <w:r>
+        <w:t>Add files in a folder called ‘</w:t>
+      </w:r>
+      <w:proofErr w:type="spellStart"/>
+      <w:r>
+        <w:t>src</w:t>
+      </w:r>
+      <w:proofErr w:type="spellEnd"/>
+      <w:r>
+        <w:t>’</w:t>
+      </w:r>
+    </w:p>
+    <w:p>
+      <w:pPr>
+        <w:pStyle w:val="ListParagraph"/>
+        <w:numPr>
+          <w:ilvl w:val="0"/>
+          <w:numId w:val="3"/>
+        </w:numPr>
+      </w:pPr>
+      <w:r>
+        <w:t>Add a file called ‘</w:t>
+      </w:r>
+      <w:proofErr w:type="spellStart"/>
+      <w:r>
+        <w:t>library.properties</w:t>
+      </w:r>
+      <w:proofErr w:type="spellEnd"/>
+      <w:r>
+        <w:t>’ in the root folder so the Arduino IDE will recognize this as a library and allow it to be included in other sketches.</w:t>
+      </w:r>
+    </w:p>
+    <w:p>
+      <w:pPr>
+        <w:pStyle w:val="ListParagraph"/>
+        <w:numPr>
+          <w:ilvl w:val="0"/>
+          <w:numId w:val="3"/>
+        </w:numPr>
+      </w:pPr>
+      <w:r>
+        <w:t xml:space="preserve">Add a file called .development to the root folder otherwise files in the library folder will be read-only and you will not be able to edit them using the Arduino IDE.  See </w:t>
+      </w:r>
+      <w:hyperlink r:id="rId5" w:history="1">
+        <w:r>
+          <w:rPr>
+            <w:rStyle w:val="Hyperlink"/>
+          </w:rPr>
+          <w:t>https://forum.arduino.cc/t/please-remove-the-infernal-read-only-protection-on-arduino-example-sketches/448019</w:t>
+        </w:r>
+      </w:hyperlink>
+      <w:r>
+        <w:t xml:space="preserve"> </w:t>
+      </w:r>
+    </w:p>
+    <w:p>
+      <w:pPr>
+        <w:pStyle w:val="Heading2"/>
+      </w:pPr>
+      <w:r>
+        <w:t>Default Arguments</w:t>
+      </w:r>
+    </w:p>
+    <w:p>
+      <w:pPr>
+        <w:pStyle w:val="ListParagraph"/>
+        <w:numPr>
+          <w:ilvl w:val="0"/>
+          <w:numId w:val="2"/>
+        </w:numPr>
+      </w:pPr>
+      <w:r>
+        <w:t>Default arguments should be placed in the function prototype (.h file), not the function definition (.</w:t>
+      </w:r>
+      <w:proofErr w:type="spellStart"/>
+      <w:r>
+        <w:t>cpp</w:t>
+      </w:r>
+      <w:proofErr w:type="spellEnd"/>
+      <w:r>
+        <w:t xml:space="preserve"> file).  See </w:t>
+      </w:r>
+      <w:hyperlink r:id="rId6" w:history="1">
+        <w:r>
+          <w:rPr>
+            <w:rStyle w:val="Hyperlink"/>
+          </w:rPr>
+          <w:t>https://forum.arduino.cc/t/default-arguments/40909/8</w:t>
+        </w:r>
+      </w:hyperlink>
+      <w:r>
+        <w:t xml:space="preserve"> .</w:t>
+      </w:r>
+    </w:p>
     <w:p>
       <w:pPr>
         <w:pStyle w:val="Heading1"/>
@@ -18,7 +136,7 @@
           <w:numId w:val="1"/>
         </w:numPr>
       </w:pPr>
-      <w:hyperlink r:id="rId5" w:history="1">
+      <w:hyperlink r:id="rId7" w:history="1">
         <w:r>
           <w:rPr>
             <w:rStyle w:val="Hyperlink"/>
@@ -39,15 +157,18 @@
         <w:t>Excerpt: “</w:t>
       </w:r>
       <w:r>
-        <w:t>On boards other than the Mega, use of the library disables analogWrite() (PWM) functionality on pins 9 and 10, whether or not there is a Servo on those pins.</w:t>
-      </w:r>
-      <w:r>
-        <w:t>”</w:t>
-      </w:r>
-      <w:bookmarkStart w:id="0" w:name="_GoBack"/>
-      <w:bookmarkEnd w:id="0"/>
-      <w:r>
-        <w:t xml:space="preserve"> </w:t>
+        <w:t xml:space="preserve">On boards other than the Mega, use of the library disables </w:t>
+      </w:r>
+      <w:proofErr w:type="spellStart"/>
+      <w:r>
+        <w:t>analogWrite</w:t>
+      </w:r>
+      <w:proofErr w:type="spellEnd"/>
+      <w:r>
+        <w:t>() (PWM) functionality on pins 9 and 10, whether or not there is a Servo on those pins.</w:t>
+      </w:r>
+      <w:r>
+        <w:t xml:space="preserve">” </w:t>
       </w:r>
     </w:p>
     <w:sectPr>
@@ -61,7 +182,7 @@
 </file>
 
 <file path=word/numbering.xml><?xml version="1.0" encoding="utf-8"?>
-<w:numbering xmlns:wpc="http://schemas.microsoft.com/office/word/2010/wordprocessingCanvas" xmlns:mc="http://schemas.openxmlformats.org/markup-compatibility/2006" xmlns:o="urn:schemas-microsoft-com:office:office" xmlns:r="http://schemas.openxmlformats.org/officeDocument/2006/relationships" xmlns:m="http://schemas.openxmlformats.org/officeDocument/2006/math" xmlns:v="urn:schemas-microsoft-com:vml" xmlns:wp14="http://schemas.microsoft.com/office/word/2010/wordprocessingDrawing" xmlns:wp="http://schemas.openxmlformats.org/drawingml/2006/wordprocessingDrawing" xmlns:w10="urn:schemas-microsoft-com:office:word" xmlns:w="http://schemas.openxmlformats.org/wordprocessingml/2006/main" xmlns:w14="http://schemas.microsoft.com/office/word/2010/wordml" xmlns:w15="http://schemas.microsoft.com/office/word/2012/wordml" xmlns:wpg="http://schemas.microsoft.com/office/word/2010/wordprocessingGroup" xmlns:wpi="http://schemas.microsoft.com/office/word/2010/wordprocessingInk" xmlns:wne="http://schemas.microsoft.com/office/word/2006/wordml" xmlns:wps="http://schemas.microsoft.com/office/word/2010/wordprocessingShape" mc:Ignorable="w14 w15 wp14">
+<w:numbering xmlns:wpc="http://schemas.microsoft.com/office/word/2010/wordprocessingCanvas" xmlns:cx="http://schemas.microsoft.com/office/drawing/2014/chartex" xmlns:cx1="http://schemas.microsoft.com/office/drawing/2015/9/8/chartex" xmlns:cx2="http://schemas.microsoft.com/office/drawing/2015/10/21/chartex" xmlns:cx3="http://schemas.microsoft.com/office/drawing/2016/5/9/chartex" xmlns:cx4="http://schemas.microsoft.com/office/drawing/2016/5/10/chartex" xmlns:cx5="http://schemas.microsoft.com/office/drawing/2016/5/11/chartex" xmlns:cx6="http://schemas.microsoft.com/office/drawing/2016/5/12/chartex" xmlns:cx7="http://schemas.microsoft.com/office/drawing/2016/5/13/chartex" xmlns:cx8="http://schemas.microsoft.com/office/drawing/2016/5/14/chartex" xmlns:mc="http://schemas.openxmlformats.org/markup-compatibility/2006" xmlns:aink="http://schemas.microsoft.com/office/drawing/2016/ink" xmlns:am3d="http://schemas.microsoft.com/office/drawing/2017/model3d" xmlns:o="urn:schemas-microsoft-com:office:office" xmlns:r="http://schemas.openxmlformats.org/officeDocument/2006/relationships" xmlns:m="http://schemas.openxmlformats.org/officeDocument/2006/math" xmlns:v="urn:schemas-microsoft-com:vml" xmlns:wp14="http://schemas.microsoft.com/office/word/2010/wordprocessingDrawing" xmlns:wp="http://schemas.openxmlformats.org/drawingml/2006/wordprocessingDrawing" xmlns:w10="urn:schemas-microsoft-com:office:word" xmlns:w="http://schemas.openxmlformats.org/wordprocessingml/2006/main" xmlns:w14="http://schemas.microsoft.com/office/word/2010/wordml" xmlns:w15="http://schemas.microsoft.com/office/word/2012/wordml" xmlns:w16cex="http://schemas.microsoft.com/office/word/2018/wordml/cex" xmlns:w16cid="http://schemas.microsoft.com/office/word/2016/wordml/cid" xmlns:w16="http://schemas.microsoft.com/office/word/2018/wordml" xmlns:w16sdtdh="http://schemas.microsoft.com/office/word/2020/wordml/sdtdatahash" xmlns:w16se="http://schemas.microsoft.com/office/word/2015/wordml/symex" xmlns:wpg="http://schemas.microsoft.com/office/word/2010/wordprocessingGroup" xmlns:wpi="http://schemas.microsoft.com/office/word/2010/wordprocessingInk" xmlns:wne="http://schemas.microsoft.com/office/word/2006/wordml" xmlns:wps="http://schemas.microsoft.com/office/word/2010/wordprocessingShape" mc:Ignorable="w14 w15 w16se w16cid w16 w16cex w16sdtdh wp14">
   <w:abstractNum w:abstractNumId="0" w15:restartNumberingAfterBreak="0">
     <w:nsid w:val="1A0A29A8"/>
     <w:multiLevelType w:val="hybridMultilevel"/>
@@ -175,14 +296,246 @@
       </w:rPr>
     </w:lvl>
   </w:abstractNum>
+  <w:abstractNum w:abstractNumId="1" w15:restartNumberingAfterBreak="0">
+    <w:nsid w:val="1F3F71AF"/>
+    <w:multiLevelType w:val="hybridMultilevel"/>
+    <w:tmpl w:val="4F58514E"/>
+    <w:lvl w:ilvl="0" w:tplc="04090001">
+      <w:start w:val="1"/>
+      <w:numFmt w:val="bullet"/>
+      <w:lvlText w:val=""/>
+      <w:lvlJc w:val="left"/>
+      <w:pPr>
+        <w:ind w:left="720" w:hanging="360"/>
+      </w:pPr>
+      <w:rPr>
+        <w:rFonts w:ascii="Symbol" w:hAnsi="Symbol" w:hint="default"/>
+      </w:rPr>
+    </w:lvl>
+    <w:lvl w:ilvl="1" w:tplc="04090003" w:tentative="1">
+      <w:start w:val="1"/>
+      <w:numFmt w:val="bullet"/>
+      <w:lvlText w:val="o"/>
+      <w:lvlJc w:val="left"/>
+      <w:pPr>
+        <w:ind w:left="1440" w:hanging="360"/>
+      </w:pPr>
+      <w:rPr>
+        <w:rFonts w:ascii="Courier New" w:hAnsi="Courier New" w:cs="Courier New" w:hint="default"/>
+      </w:rPr>
+    </w:lvl>
+    <w:lvl w:ilvl="2" w:tplc="04090005" w:tentative="1">
+      <w:start w:val="1"/>
+      <w:numFmt w:val="bullet"/>
+      <w:lvlText w:val=""/>
+      <w:lvlJc w:val="left"/>
+      <w:pPr>
+        <w:ind w:left="2160" w:hanging="360"/>
+      </w:pPr>
+      <w:rPr>
+        <w:rFonts w:ascii="Wingdings" w:hAnsi="Wingdings" w:hint="default"/>
+      </w:rPr>
+    </w:lvl>
+    <w:lvl w:ilvl="3" w:tplc="04090001" w:tentative="1">
+      <w:start w:val="1"/>
+      <w:numFmt w:val="bullet"/>
+      <w:lvlText w:val=""/>
+      <w:lvlJc w:val="left"/>
+      <w:pPr>
+        <w:ind w:left="2880" w:hanging="360"/>
+      </w:pPr>
+      <w:rPr>
+        <w:rFonts w:ascii="Symbol" w:hAnsi="Symbol" w:hint="default"/>
+      </w:rPr>
+    </w:lvl>
+    <w:lvl w:ilvl="4" w:tplc="04090003" w:tentative="1">
+      <w:start w:val="1"/>
+      <w:numFmt w:val="bullet"/>
+      <w:lvlText w:val="o"/>
+      <w:lvlJc w:val="left"/>
+      <w:pPr>
+        <w:ind w:left="3600" w:hanging="360"/>
+      </w:pPr>
+      <w:rPr>
+        <w:rFonts w:ascii="Courier New" w:hAnsi="Courier New" w:cs="Courier New" w:hint="default"/>
+      </w:rPr>
+    </w:lvl>
+    <w:lvl w:ilvl="5" w:tplc="04090005" w:tentative="1">
+      <w:start w:val="1"/>
+      <w:numFmt w:val="bullet"/>
+      <w:lvlText w:val=""/>
+      <w:lvlJc w:val="left"/>
+      <w:pPr>
+        <w:ind w:left="4320" w:hanging="360"/>
+      </w:pPr>
+      <w:rPr>
+        <w:rFonts w:ascii="Wingdings" w:hAnsi="Wingdings" w:hint="default"/>
+      </w:rPr>
+    </w:lvl>
+    <w:lvl w:ilvl="6" w:tplc="04090001" w:tentative="1">
+      <w:start w:val="1"/>
+      <w:numFmt w:val="bullet"/>
+      <w:lvlText w:val=""/>
+      <w:lvlJc w:val="left"/>
+      <w:pPr>
+        <w:ind w:left="5040" w:hanging="360"/>
+      </w:pPr>
+      <w:rPr>
+        <w:rFonts w:ascii="Symbol" w:hAnsi="Symbol" w:hint="default"/>
+      </w:rPr>
+    </w:lvl>
+    <w:lvl w:ilvl="7" w:tplc="04090003" w:tentative="1">
+      <w:start w:val="1"/>
+      <w:numFmt w:val="bullet"/>
+      <w:lvlText w:val="o"/>
+      <w:lvlJc w:val="left"/>
+      <w:pPr>
+        <w:ind w:left="5760" w:hanging="360"/>
+      </w:pPr>
+      <w:rPr>
+        <w:rFonts w:ascii="Courier New" w:hAnsi="Courier New" w:cs="Courier New" w:hint="default"/>
+      </w:rPr>
+    </w:lvl>
+    <w:lvl w:ilvl="8" w:tplc="04090005" w:tentative="1">
+      <w:start w:val="1"/>
+      <w:numFmt w:val="bullet"/>
+      <w:lvlText w:val=""/>
+      <w:lvlJc w:val="left"/>
+      <w:pPr>
+        <w:ind w:left="6480" w:hanging="360"/>
+      </w:pPr>
+      <w:rPr>
+        <w:rFonts w:ascii="Wingdings" w:hAnsi="Wingdings" w:hint="default"/>
+      </w:rPr>
+    </w:lvl>
+  </w:abstractNum>
+  <w:abstractNum w:abstractNumId="2" w15:restartNumberingAfterBreak="0">
+    <w:nsid w:val="51114A35"/>
+    <w:multiLevelType w:val="hybridMultilevel"/>
+    <w:tmpl w:val="3C143F94"/>
+    <w:lvl w:ilvl="0" w:tplc="04090001">
+      <w:start w:val="1"/>
+      <w:numFmt w:val="bullet"/>
+      <w:lvlText w:val=""/>
+      <w:lvlJc w:val="left"/>
+      <w:pPr>
+        <w:ind w:left="720" w:hanging="360"/>
+      </w:pPr>
+      <w:rPr>
+        <w:rFonts w:ascii="Symbol" w:hAnsi="Symbol" w:hint="default"/>
+      </w:rPr>
+    </w:lvl>
+    <w:lvl w:ilvl="1" w:tplc="04090003" w:tentative="1">
+      <w:start w:val="1"/>
+      <w:numFmt w:val="bullet"/>
+      <w:lvlText w:val="o"/>
+      <w:lvlJc w:val="left"/>
+      <w:pPr>
+        <w:ind w:left="1440" w:hanging="360"/>
+      </w:pPr>
+      <w:rPr>
+        <w:rFonts w:ascii="Courier New" w:hAnsi="Courier New" w:cs="Courier New" w:hint="default"/>
+      </w:rPr>
+    </w:lvl>
+    <w:lvl w:ilvl="2" w:tplc="04090005" w:tentative="1">
+      <w:start w:val="1"/>
+      <w:numFmt w:val="bullet"/>
+      <w:lvlText w:val=""/>
+      <w:lvlJc w:val="left"/>
+      <w:pPr>
+        <w:ind w:left="2160" w:hanging="360"/>
+      </w:pPr>
+      <w:rPr>
+        <w:rFonts w:ascii="Wingdings" w:hAnsi="Wingdings" w:hint="default"/>
+      </w:rPr>
+    </w:lvl>
+    <w:lvl w:ilvl="3" w:tplc="04090001" w:tentative="1">
+      <w:start w:val="1"/>
+      <w:numFmt w:val="bullet"/>
+      <w:lvlText w:val=""/>
+      <w:lvlJc w:val="left"/>
+      <w:pPr>
+        <w:ind w:left="2880" w:hanging="360"/>
+      </w:pPr>
+      <w:rPr>
+        <w:rFonts w:ascii="Symbol" w:hAnsi="Symbol" w:hint="default"/>
+      </w:rPr>
+    </w:lvl>
+    <w:lvl w:ilvl="4" w:tplc="04090003" w:tentative="1">
+      <w:start w:val="1"/>
+      <w:numFmt w:val="bullet"/>
+      <w:lvlText w:val="o"/>
+      <w:lvlJc w:val="left"/>
+      <w:pPr>
+        <w:ind w:left="3600" w:hanging="360"/>
+      </w:pPr>
+      <w:rPr>
+        <w:rFonts w:ascii="Courier New" w:hAnsi="Courier New" w:cs="Courier New" w:hint="default"/>
+      </w:rPr>
+    </w:lvl>
+    <w:lvl w:ilvl="5" w:tplc="04090005" w:tentative="1">
+      <w:start w:val="1"/>
+      <w:numFmt w:val="bullet"/>
+      <w:lvlText w:val=""/>
+      <w:lvlJc w:val="left"/>
+      <w:pPr>
+        <w:ind w:left="4320" w:hanging="360"/>
+      </w:pPr>
+      <w:rPr>
+        <w:rFonts w:ascii="Wingdings" w:hAnsi="Wingdings" w:hint="default"/>
+      </w:rPr>
+    </w:lvl>
+    <w:lvl w:ilvl="6" w:tplc="04090001" w:tentative="1">
+      <w:start w:val="1"/>
+      <w:numFmt w:val="bullet"/>
+      <w:lvlText w:val=""/>
+      <w:lvlJc w:val="left"/>
+      <w:pPr>
+        <w:ind w:left="5040" w:hanging="360"/>
+      </w:pPr>
+      <w:rPr>
+        <w:rFonts w:ascii="Symbol" w:hAnsi="Symbol" w:hint="default"/>
+      </w:rPr>
+    </w:lvl>
+    <w:lvl w:ilvl="7" w:tplc="04090003" w:tentative="1">
+      <w:start w:val="1"/>
+      <w:numFmt w:val="bullet"/>
+      <w:lvlText w:val="o"/>
+      <w:lvlJc w:val="left"/>
+      <w:pPr>
+        <w:ind w:left="5760" w:hanging="360"/>
+      </w:pPr>
+      <w:rPr>
+        <w:rFonts w:ascii="Courier New" w:hAnsi="Courier New" w:cs="Courier New" w:hint="default"/>
+      </w:rPr>
+    </w:lvl>
+    <w:lvl w:ilvl="8" w:tplc="04090005" w:tentative="1">
+      <w:start w:val="1"/>
+      <w:numFmt w:val="bullet"/>
+      <w:lvlText w:val=""/>
+      <w:lvlJc w:val="left"/>
+      <w:pPr>
+        <w:ind w:left="6480" w:hanging="360"/>
+      </w:pPr>
+      <w:rPr>
+        <w:rFonts w:ascii="Wingdings" w:hAnsi="Wingdings" w:hint="default"/>
+      </w:rPr>
+    </w:lvl>
+  </w:abstractNum>
   <w:num w:numId="1">
     <w:abstractNumId w:val="0"/>
+  </w:num>
+  <w:num w:numId="2">
+    <w:abstractNumId w:val="1"/>
+  </w:num>
+  <w:num w:numId="3">
+    <w:abstractNumId w:val="2"/>
   </w:num>
 </w:numbering>
 </file>
 
 <file path=word/styles.xml><?xml version="1.0" encoding="utf-8"?>
-<w:styles xmlns:mc="http://schemas.openxmlformats.org/markup-compatibility/2006" xmlns:r="http://schemas.openxmlformats.org/officeDocument/2006/relationships" xmlns:w="http://schemas.openxmlformats.org/wordprocessingml/2006/main" xmlns:w14="http://schemas.microsoft.com/office/word/2010/wordml" xmlns:w15="http://schemas.microsoft.com/office/word/2012/wordml" mc:Ignorable="w14 w15">
+<w:styles xmlns:mc="http://schemas.openxmlformats.org/markup-compatibility/2006" xmlns:r="http://schemas.openxmlformats.org/officeDocument/2006/relationships" xmlns:w="http://schemas.openxmlformats.org/wordprocessingml/2006/main" xmlns:w14="http://schemas.microsoft.com/office/word/2010/wordml" xmlns:w15="http://schemas.microsoft.com/office/word/2012/wordml" xmlns:w16cex="http://schemas.microsoft.com/office/word/2018/wordml/cex" xmlns:w16cid="http://schemas.microsoft.com/office/word/2016/wordml/cid" xmlns:w16="http://schemas.microsoft.com/office/word/2018/wordml" xmlns:w16sdtdh="http://schemas.microsoft.com/office/word/2020/wordml/sdtdatahash" xmlns:w16se="http://schemas.microsoft.com/office/word/2015/wordml/symex" mc:Ignorable="w14 w15 w16se w16cid w16 w16cex w16sdtdh">
   <w:docDefaults>
     <w:rPrDefault>
       <w:rPr>
@@ -198,7 +551,7 @@
       </w:pPr>
     </w:pPrDefault>
   </w:docDefaults>
-  <w:latentStyles w:defLockedState="0" w:defUIPriority="99" w:defSemiHidden="0" w:defUnhideWhenUsed="0" w:defQFormat="0" w:count="371">
+  <w:latentStyles w:defLockedState="0" w:defUIPriority="99" w:defSemiHidden="0" w:defUnhideWhenUsed="0" w:defQFormat="0" w:count="376">
     <w:lsdException w:name="Normal" w:uiPriority="0" w:qFormat="1"/>
     <w:lsdException w:name="heading 1" w:uiPriority="9" w:qFormat="1"/>
     <w:lsdException w:name="heading 2" w:semiHidden="1" w:uiPriority="9" w:unhideWhenUsed="1" w:qFormat="1"/>
@@ -304,7 +657,6 @@
     <w:lsdException w:name="HTML Sample" w:semiHidden="1" w:unhideWhenUsed="1"/>
     <w:lsdException w:name="HTML Typewriter" w:semiHidden="1" w:unhideWhenUsed="1"/>
     <w:lsdException w:name="HTML Variable" w:semiHidden="1" w:unhideWhenUsed="1"/>
-    <w:lsdException w:name="Normal Table" w:semiHidden="1" w:unhideWhenUsed="1"/>
     <w:lsdException w:name="annotation subject" w:semiHidden="1" w:unhideWhenUsed="1"/>
     <w:lsdException w:name="No List" w:semiHidden="1" w:unhideWhenUsed="1"/>
     <w:lsdException w:name="Outline List 1" w:semiHidden="1" w:unhideWhenUsed="1"/>
@@ -347,11 +699,8 @@
     <w:lsdException w:name="Table Contemporary" w:semiHidden="1" w:unhideWhenUsed="1"/>
     <w:lsdException w:name="Table Elegant" w:semiHidden="1" w:unhideWhenUsed="1"/>
     <w:lsdException w:name="Table Professional" w:semiHidden="1" w:unhideWhenUsed="1"/>
-    <w:lsdException w:name="Table Subtle 1" w:semiHidden="1" w:unhideWhenUsed="1"/>
     <w:lsdException w:name="Table Subtle 2" w:semiHidden="1" w:unhideWhenUsed="1"/>
     <w:lsdException w:name="Table Web 1" w:semiHidden="1" w:unhideWhenUsed="1"/>
-    <w:lsdException w:name="Table Web 2" w:semiHidden="1" w:unhideWhenUsed="1"/>
-    <w:lsdException w:name="Table Web 3" w:semiHidden="1" w:unhideWhenUsed="1"/>
     <w:lsdException w:name="Balloon Text" w:semiHidden="1" w:unhideWhenUsed="1"/>
     <w:lsdException w:name="Table Grid" w:uiPriority="39"/>
     <w:lsdException w:name="Table Theme" w:semiHidden="1" w:unhideWhenUsed="1"/>
@@ -570,6 +919,11 @@
     <w:lsdException w:name="List Table 5 Dark Accent 6" w:uiPriority="50"/>
     <w:lsdException w:name="List Table 6 Colorful Accent 6" w:uiPriority="51"/>
     <w:lsdException w:name="List Table 7 Colorful Accent 6" w:uiPriority="52"/>
+    <w:lsdException w:name="Mention" w:semiHidden="1" w:unhideWhenUsed="1"/>
+    <w:lsdException w:name="Smart Hyperlink" w:semiHidden="1" w:unhideWhenUsed="1"/>
+    <w:lsdException w:name="Hashtag" w:semiHidden="1" w:unhideWhenUsed="1"/>
+    <w:lsdException w:name="Unresolved Mention" w:semiHidden="1" w:unhideWhenUsed="1"/>
+    <w:lsdException w:name="Smart Link" w:semiHidden="1" w:unhideWhenUsed="1"/>
   </w:latentStyles>
   <w:style w:type="paragraph" w:default="1" w:styleId="Normal">
     <w:name w:val="Normal"/>
@@ -594,6 +948,28 @@
       <w:color w:val="2E74B5" w:themeColor="accent1" w:themeShade="BF"/>
       <w:sz w:val="32"/>
       <w:szCs w:val="32"/>
+    </w:rPr>
+  </w:style>
+  <w:style w:type="paragraph" w:styleId="Heading2">
+    <w:name w:val="heading 2"/>
+    <w:basedOn w:val="Normal"/>
+    <w:next w:val="Normal"/>
+    <w:link w:val="Heading2Char"/>
+    <w:uiPriority w:val="9"/>
+    <w:unhideWhenUsed/>
+    <w:qFormat/>
+    <w:rsid w:val="002B6733"/>
+    <w:pPr>
+      <w:keepNext/>
+      <w:keepLines/>
+      <w:spacing w:before="40" w:after="0"/>
+      <w:outlineLvl w:val="1"/>
+    </w:pPr>
+    <w:rPr>
+      <w:rFonts w:asciiTheme="majorHAnsi" w:eastAsiaTheme="majorEastAsia" w:hAnsiTheme="majorHAnsi" w:cstheme="majorBidi"/>
+      <w:color w:val="2E74B5" w:themeColor="accent1" w:themeShade="BF"/>
+      <w:sz w:val="26"/>
+      <w:szCs w:val="26"/>
     </w:rPr>
   </w:style>
   <w:style w:type="character" w:default="1" w:styleId="DefaultParagraphFont">
@@ -656,6 +1032,31 @@
     <w:rPr>
       <w:color w:val="0563C1" w:themeColor="hyperlink"/>
       <w:u w:val="single"/>
+    </w:rPr>
+  </w:style>
+  <w:style w:type="character" w:customStyle="1" w:styleId="Heading2Char">
+    <w:name w:val="Heading 2 Char"/>
+    <w:basedOn w:val="DefaultParagraphFont"/>
+    <w:link w:val="Heading2"/>
+    <w:uiPriority w:val="9"/>
+    <w:rsid w:val="002B6733"/>
+    <w:rPr>
+      <w:rFonts w:asciiTheme="majorHAnsi" w:eastAsiaTheme="majorEastAsia" w:hAnsiTheme="majorHAnsi" w:cstheme="majorBidi"/>
+      <w:color w:val="2E74B5" w:themeColor="accent1" w:themeShade="BF"/>
+      <w:sz w:val="26"/>
+      <w:szCs w:val="26"/>
+    </w:rPr>
+  </w:style>
+  <w:style w:type="character" w:styleId="UnresolvedMention">
+    <w:name w:val="Unresolved Mention"/>
+    <w:basedOn w:val="DefaultParagraphFont"/>
+    <w:uiPriority w:val="99"/>
+    <w:semiHidden/>
+    <w:unhideWhenUsed/>
+    <w:rsid w:val="002B6733"/>
+    <w:rPr>
+      <w:color w:val="605E5C"/>
+      <w:shd w:val="clear" w:color="auto" w:fill="E1DFDD"/>
     </w:rPr>
   </w:style>
 </w:styles>

</xml_diff>

<commit_message>
Initial working version of MAX61856 with SPI.
</commit_message>
<xml_diff>
--- a/TechnicalDataPackage/ArduinoNotes.docx
+++ b/TechnicalDataPackage/ArduinoNotes.docx
@@ -440,29 +440,6 @@
       </w:r>
     </w:p>
     <w:p>
-      <w:r>
-        <w:t>Is the name of your sketch too long?</w:t>
-      </w:r>
-    </w:p>
-    <w:p/>
-    <w:p/>
-    <w:p>
-      <w:pPr>
-        <w:pStyle w:val="Heading2"/>
-      </w:pPr>
-      <w:r>
-        <w:t>Problem uploading to board</w:t>
-      </w:r>
-      <w:r>
-        <w:t>: COM Access is denied</w:t>
-      </w:r>
-    </w:p>
-    <w:p>
-      <w:r>
-        <w:t xml:space="preserve">Problem: </w:t>
-      </w:r>
-    </w:p>
-    <w:p>
       <w:pPr>
         <w:pStyle w:val="ListParagraph"/>
         <w:numPr>
@@ -471,6 +448,45 @@
         </w:numPr>
       </w:pPr>
       <w:r>
+        <w:t>Is the name of your sketch too long?</w:t>
+      </w:r>
+    </w:p>
+    <w:p>
+      <w:pPr>
+        <w:pStyle w:val="ListParagraph"/>
+        <w:numPr>
+          <w:ilvl w:val="0"/>
+          <w:numId w:val="1"/>
+        </w:numPr>
+      </w:pPr>
+      <w:r>
+        <w:t>I encountered and issue where it appeared there might have been another similarly named subfolder inside the folder which might have caused a problem.</w:t>
+      </w:r>
+    </w:p>
+    <w:p/>
+    <w:p/>
+    <w:p>
+      <w:pPr>
+        <w:pStyle w:val="Heading2"/>
+      </w:pPr>
+      <w:r>
+        <w:t>Problem uploading to board: COM Access is denied</w:t>
+      </w:r>
+    </w:p>
+    <w:p>
+      <w:r>
+        <w:t xml:space="preserve">Problem: </w:t>
+      </w:r>
+    </w:p>
+    <w:p>
+      <w:pPr>
+        <w:pStyle w:val="ListParagraph"/>
+        <w:numPr>
+          <w:ilvl w:val="0"/>
+          <w:numId w:val="1"/>
+        </w:numPr>
+      </w:pPr>
+      <w:r>
         <w:t>When uploading sketch you encounter an error similar to that shown below</w:t>
       </w:r>
     </w:p>
@@ -485,6 +501,7 @@
         <w:rPr>
           <w:b/>
           <w:bCs/>
+          <w:noProof/>
         </w:rPr>
         <w:drawing>
           <wp:inline distT="0" distB="0" distL="0" distR="0" wp14:anchorId="0F14600B" wp14:editId="06419FE3">
@@ -573,7 +590,7 @@
   <w:abstractNum w:abstractNumId="0" w15:restartNumberingAfterBreak="0">
     <w:nsid w:val="1A0A29A8"/>
     <w:multiLevelType w:val="hybridMultilevel"/>
-    <w:tmpl w:val="6C207DB2"/>
+    <w:tmpl w:val="85F20606"/>
     <w:lvl w:ilvl="0" w:tplc="04090001">
       <w:start w:val="1"/>
       <w:numFmt w:val="bullet"/>

</xml_diff>

<commit_message>
IRFZ44 notes and applications
</commit_message>
<xml_diff>
--- a/TechnicalDataPackage/ArduinoNotes.docx
+++ b/TechnicalDataPackage/ArduinoNotes.docx
@@ -1,6 +1,6 @@
 
 <file path=word/document.xml><?xml version="1.0" encoding="utf-8"?>
-<w:document xmlns:wpc="http://schemas.microsoft.com/office/word/2010/wordprocessingCanvas" xmlns:cx="http://schemas.microsoft.com/office/drawing/2014/chartex" xmlns:cx1="http://schemas.microsoft.com/office/drawing/2015/9/8/chartex" xmlns:cx2="http://schemas.microsoft.com/office/drawing/2015/10/21/chartex" xmlns:cx3="http://schemas.microsoft.com/office/drawing/2016/5/9/chartex" xmlns:cx4="http://schemas.microsoft.com/office/drawing/2016/5/10/chartex" xmlns:cx5="http://schemas.microsoft.com/office/drawing/2016/5/11/chartex" xmlns:cx6="http://schemas.microsoft.com/office/drawing/2016/5/12/chartex" xmlns:cx7="http://schemas.microsoft.com/office/drawing/2016/5/13/chartex" xmlns:cx8="http://schemas.microsoft.com/office/drawing/2016/5/14/chartex" xmlns:mc="http://schemas.openxmlformats.org/markup-compatibility/2006" xmlns:aink="http://schemas.microsoft.com/office/drawing/2016/ink" xmlns:am3d="http://schemas.microsoft.com/office/drawing/2017/model3d" xmlns:o="urn:schemas-microsoft-com:office:office" xmlns:oel="http://schemas.microsoft.com/office/2019/extlst" xmlns:r="http://schemas.openxmlformats.org/officeDocument/2006/relationships" xmlns:m="http://schemas.openxmlformats.org/officeDocument/2006/math" xmlns:v="urn:schemas-microsoft-com:vml" xmlns:wp14="http://schemas.microsoft.com/office/word/2010/wordprocessingDrawing" xmlns:wp="http://schemas.openxmlformats.org/drawingml/2006/wordprocessingDrawing" xmlns:w10="urn:schemas-microsoft-com:office:word" xmlns:w="http://schemas.openxmlformats.org/wordprocessingml/2006/main" xmlns:w14="http://schemas.microsoft.com/office/word/2010/wordml" xmlns:w15="http://schemas.microsoft.com/office/word/2012/wordml" xmlns:w16cex="http://schemas.microsoft.com/office/word/2018/wordml/cex" xmlns:w16cid="http://schemas.microsoft.com/office/word/2016/wordml/cid" xmlns:w16="http://schemas.microsoft.com/office/word/2018/wordml" xmlns:w16du="http://schemas.microsoft.com/office/word/2023/wordml/word16du" xmlns:w16sdtdh="http://schemas.microsoft.com/office/word/2020/wordml/sdtdatahash" xmlns:w16se="http://schemas.microsoft.com/office/word/2015/wordml/symex" xmlns:wpg="http://schemas.microsoft.com/office/word/2010/wordprocessingGroup" xmlns:wpi="http://schemas.microsoft.com/office/word/2010/wordprocessingInk" xmlns:wne="http://schemas.microsoft.com/office/word/2006/wordml" xmlns:wps="http://schemas.microsoft.com/office/word/2010/wordprocessingShape" mc:Ignorable="w14 w15 w16se w16cid w16 w16cex w16sdtdh w16du wp14">
+<w:document xmlns:wpc="http://schemas.microsoft.com/office/word/2010/wordprocessingCanvas" xmlns:cx="http://schemas.microsoft.com/office/drawing/2014/chartex" xmlns:cx1="http://schemas.microsoft.com/office/drawing/2015/9/8/chartex" xmlns:cx2="http://schemas.microsoft.com/office/drawing/2015/10/21/chartex" xmlns:cx3="http://schemas.microsoft.com/office/drawing/2016/5/9/chartex" xmlns:cx4="http://schemas.microsoft.com/office/drawing/2016/5/10/chartex" xmlns:cx5="http://schemas.microsoft.com/office/drawing/2016/5/11/chartex" xmlns:cx6="http://schemas.microsoft.com/office/drawing/2016/5/12/chartex" xmlns:cx7="http://schemas.microsoft.com/office/drawing/2016/5/13/chartex" xmlns:cx8="http://schemas.microsoft.com/office/drawing/2016/5/14/chartex" xmlns:mc="http://schemas.openxmlformats.org/markup-compatibility/2006" xmlns:aink="http://schemas.microsoft.com/office/drawing/2016/ink" xmlns:am3d="http://schemas.microsoft.com/office/drawing/2017/model3d" xmlns:o="urn:schemas-microsoft-com:office:office" xmlns:oel="http://schemas.microsoft.com/office/2019/extlst" xmlns:r="http://schemas.openxmlformats.org/officeDocument/2006/relationships" xmlns:m="http://schemas.openxmlformats.org/officeDocument/2006/math" xmlns:v="urn:schemas-microsoft-com:vml" xmlns:wp14="http://schemas.microsoft.com/office/word/2010/wordprocessingDrawing" xmlns:wp="http://schemas.openxmlformats.org/drawingml/2006/wordprocessingDrawing" xmlns:w10="urn:schemas-microsoft-com:office:word" xmlns:w="http://schemas.openxmlformats.org/wordprocessingml/2006/main" xmlns:w14="http://schemas.microsoft.com/office/word/2010/wordml" xmlns:w15="http://schemas.microsoft.com/office/word/2012/wordml" xmlns:w16cex="http://schemas.microsoft.com/office/word/2018/wordml/cex" xmlns:w16cid="http://schemas.microsoft.com/office/word/2016/wordml/cid" xmlns:w16="http://schemas.microsoft.com/office/word/2018/wordml" xmlns:w16du="http://schemas.microsoft.com/office/word/2023/wordml/word16du" xmlns:w16sdtdh="http://schemas.microsoft.com/office/word/2020/wordml/sdtdatahash" xmlns:w16sdtfl="http://schemas.microsoft.com/office/word/2024/wordml/sdtformatlock" xmlns:w16se="http://schemas.microsoft.com/office/word/2015/wordml/symex" xmlns:wpg="http://schemas.microsoft.com/office/word/2010/wordprocessingGroup" xmlns:wpi="http://schemas.microsoft.com/office/word/2010/wordprocessingInk" xmlns:wne="http://schemas.microsoft.com/office/word/2006/wordml" xmlns:wps="http://schemas.microsoft.com/office/word/2010/wordprocessingShape" mc:Ignorable="w14 w15 w16se w16cid w16 w16cex w16sdtdh w16sdtfl w16du wp14">
   <w:body>
     <w:p>
       <w:pPr>
@@ -82,6 +82,14 @@
       </w:pPr>
       <w:r>
         <w:t>12/11/24: Updating notes</w:t>
+      </w:r>
+    </w:p>
+    <w:p>
+      <w:pPr>
+        <w:pStyle w:val="NoSpacing"/>
+      </w:pPr>
+      <w:r>
+        <w:t>01/11/25: Minor update to troubleshooting (had to unplug and replug Arduino several times).</w:t>
       </w:r>
     </w:p>
     <w:p>
@@ -366,6 +374,7 @@
         </w:numPr>
       </w:pPr>
       <w:r>
+        <w:lastRenderedPageBreak/>
         <w:t>Use a shorter USB cable (one time I was using a super long cable and it gave this problem.  I shortened the cable, uploaded successfully, and then went back to the long cable which also uploaded successfully).</w:t>
       </w:r>
     </w:p>
@@ -374,12 +383,21 @@
         <w:pStyle w:val="Heading2"/>
       </w:pPr>
       <w:r>
-        <w:lastRenderedPageBreak/>
         <w:t>Problem uploading to board</w:t>
       </w:r>
     </w:p>
     <w:p>
-      <w:r>
+      <w:pPr>
+        <w:rPr>
+          <w:b/>
+          <w:bCs/>
+        </w:rPr>
+      </w:pPr>
+      <w:r>
+        <w:rPr>
+          <w:b/>
+          <w:bCs/>
+        </w:rPr>
         <w:t xml:space="preserve">Problem: </w:t>
       </w:r>
     </w:p>
@@ -489,7 +507,7 @@
         </w:numPr>
       </w:pPr>
       <w:r>
-        <w:t>I encountered and issue where it appeared there might have been another similarly named subfolder inside the folder which might have caused a problem.</w:t>
+        <w:t>I encountered an issue where it appeared there might have been another similarly named subfolder inside the folder which might have caused a problem.</w:t>
       </w:r>
     </w:p>
     <w:p/>
@@ -503,7 +521,17 @@
       </w:r>
     </w:p>
     <w:p>
-      <w:r>
+      <w:pPr>
+        <w:rPr>
+          <w:b/>
+          <w:bCs/>
+        </w:rPr>
+      </w:pPr>
+      <w:r>
+        <w:rPr>
+          <w:b/>
+          <w:bCs/>
+        </w:rPr>
         <w:t xml:space="preserve">Problem: </w:t>
       </w:r>
     </w:p>
@@ -603,6 +631,9 @@
       <w:r>
         <w:t>Unplug and replug the Arduino USB cable.</w:t>
       </w:r>
+      <w:r>
+        <w:t xml:space="preserve">  This might take several tries.</w:t>
+      </w:r>
     </w:p>
     <w:sectPr>
       <w:pgSz w:w="12240" w:h="15840"/>
@@ -615,7 +646,7 @@
 </file>
 
 <file path=word/numbering.xml><?xml version="1.0" encoding="utf-8"?>
-<w:numbering xmlns:wpc="http://schemas.microsoft.com/office/word/2010/wordprocessingCanvas" xmlns:cx="http://schemas.microsoft.com/office/drawing/2014/chartex" xmlns:cx1="http://schemas.microsoft.com/office/drawing/2015/9/8/chartex" xmlns:cx2="http://schemas.microsoft.com/office/drawing/2015/10/21/chartex" xmlns:cx3="http://schemas.microsoft.com/office/drawing/2016/5/9/chartex" xmlns:cx4="http://schemas.microsoft.com/office/drawing/2016/5/10/chartex" xmlns:cx5="http://schemas.microsoft.com/office/drawing/2016/5/11/chartex" xmlns:cx6="http://schemas.microsoft.com/office/drawing/2016/5/12/chartex" xmlns:cx7="http://schemas.microsoft.com/office/drawing/2016/5/13/chartex" xmlns:cx8="http://schemas.microsoft.com/office/drawing/2016/5/14/chartex" xmlns:mc="http://schemas.openxmlformats.org/markup-compatibility/2006" xmlns:aink="http://schemas.microsoft.com/office/drawing/2016/ink" xmlns:am3d="http://schemas.microsoft.com/office/drawing/2017/model3d" xmlns:o="urn:schemas-microsoft-com:office:office" xmlns:oel="http://schemas.microsoft.com/office/2019/extlst" xmlns:r="http://schemas.openxmlformats.org/officeDocument/2006/relationships" xmlns:m="http://schemas.openxmlformats.org/officeDocument/2006/math" xmlns:v="urn:schemas-microsoft-com:vml" xmlns:wp14="http://schemas.microsoft.com/office/word/2010/wordprocessingDrawing" xmlns:wp="http://schemas.openxmlformats.org/drawingml/2006/wordprocessingDrawing" xmlns:w10="urn:schemas-microsoft-com:office:word" xmlns:w="http://schemas.openxmlformats.org/wordprocessingml/2006/main" xmlns:w14="http://schemas.microsoft.com/office/word/2010/wordml" xmlns:w15="http://schemas.microsoft.com/office/word/2012/wordml" xmlns:w16cex="http://schemas.microsoft.com/office/word/2018/wordml/cex" xmlns:w16cid="http://schemas.microsoft.com/office/word/2016/wordml/cid" xmlns:w16="http://schemas.microsoft.com/office/word/2018/wordml" xmlns:w16du="http://schemas.microsoft.com/office/word/2023/wordml/word16du" xmlns:w16sdtdh="http://schemas.microsoft.com/office/word/2020/wordml/sdtdatahash" xmlns:w16se="http://schemas.microsoft.com/office/word/2015/wordml/symex" xmlns:wpg="http://schemas.microsoft.com/office/word/2010/wordprocessingGroup" xmlns:wpi="http://schemas.microsoft.com/office/word/2010/wordprocessingInk" xmlns:wne="http://schemas.microsoft.com/office/word/2006/wordml" xmlns:wps="http://schemas.microsoft.com/office/word/2010/wordprocessingShape" mc:Ignorable="w14 w15 w16se w16cid w16 w16cex w16sdtdh w16du wp14">
+<w:numbering xmlns:wpc="http://schemas.microsoft.com/office/word/2010/wordprocessingCanvas" xmlns:cx="http://schemas.microsoft.com/office/drawing/2014/chartex" xmlns:cx1="http://schemas.microsoft.com/office/drawing/2015/9/8/chartex" xmlns:cx2="http://schemas.microsoft.com/office/drawing/2015/10/21/chartex" xmlns:cx3="http://schemas.microsoft.com/office/drawing/2016/5/9/chartex" xmlns:cx4="http://schemas.microsoft.com/office/drawing/2016/5/10/chartex" xmlns:cx5="http://schemas.microsoft.com/office/drawing/2016/5/11/chartex" xmlns:cx6="http://schemas.microsoft.com/office/drawing/2016/5/12/chartex" xmlns:cx7="http://schemas.microsoft.com/office/drawing/2016/5/13/chartex" xmlns:cx8="http://schemas.microsoft.com/office/drawing/2016/5/14/chartex" xmlns:mc="http://schemas.openxmlformats.org/markup-compatibility/2006" xmlns:aink="http://schemas.microsoft.com/office/drawing/2016/ink" xmlns:am3d="http://schemas.microsoft.com/office/drawing/2017/model3d" xmlns:o="urn:schemas-microsoft-com:office:office" xmlns:oel="http://schemas.microsoft.com/office/2019/extlst" xmlns:r="http://schemas.openxmlformats.org/officeDocument/2006/relationships" xmlns:m="http://schemas.openxmlformats.org/officeDocument/2006/math" xmlns:v="urn:schemas-microsoft-com:vml" xmlns:wp14="http://schemas.microsoft.com/office/word/2010/wordprocessingDrawing" xmlns:wp="http://schemas.openxmlformats.org/drawingml/2006/wordprocessingDrawing" xmlns:w10="urn:schemas-microsoft-com:office:word" xmlns:w="http://schemas.openxmlformats.org/wordprocessingml/2006/main" xmlns:w14="http://schemas.microsoft.com/office/word/2010/wordml" xmlns:w15="http://schemas.microsoft.com/office/word/2012/wordml" xmlns:w16cex="http://schemas.microsoft.com/office/word/2018/wordml/cex" xmlns:w16cid="http://schemas.microsoft.com/office/word/2016/wordml/cid" xmlns:w16="http://schemas.microsoft.com/office/word/2018/wordml" xmlns:w16du="http://schemas.microsoft.com/office/word/2023/wordml/word16du" xmlns:w16sdtdh="http://schemas.microsoft.com/office/word/2020/wordml/sdtdatahash" xmlns:w16sdtfl="http://schemas.microsoft.com/office/word/2024/wordml/sdtformatlock" xmlns:w16se="http://schemas.microsoft.com/office/word/2015/wordml/symex" xmlns:wpg="http://schemas.microsoft.com/office/word/2010/wordprocessingGroup" xmlns:wpi="http://schemas.microsoft.com/office/word/2010/wordprocessingInk" xmlns:wne="http://schemas.microsoft.com/office/word/2006/wordml" xmlns:wps="http://schemas.microsoft.com/office/word/2010/wordprocessingShape" mc:Ignorable="w14 w15 w16se w16cid w16 w16cex w16sdtdh w16sdtfl w16du wp14">
   <w:abstractNum w:abstractNumId="0" w15:restartNumberingAfterBreak="0">
     <w:nsid w:val="1A0A29A8"/>
     <w:multiLevelType w:val="hybridMultilevel"/>
@@ -968,7 +999,7 @@
 </file>
 
 <file path=word/styles.xml><?xml version="1.0" encoding="utf-8"?>
-<w:styles xmlns:mc="http://schemas.openxmlformats.org/markup-compatibility/2006" xmlns:r="http://schemas.openxmlformats.org/officeDocument/2006/relationships" xmlns:w="http://schemas.openxmlformats.org/wordprocessingml/2006/main" xmlns:w14="http://schemas.microsoft.com/office/word/2010/wordml" xmlns:w15="http://schemas.microsoft.com/office/word/2012/wordml" xmlns:w16cex="http://schemas.microsoft.com/office/word/2018/wordml/cex" xmlns:w16cid="http://schemas.microsoft.com/office/word/2016/wordml/cid" xmlns:w16="http://schemas.microsoft.com/office/word/2018/wordml" xmlns:w16du="http://schemas.microsoft.com/office/word/2023/wordml/word16du" xmlns:w16sdtdh="http://schemas.microsoft.com/office/word/2020/wordml/sdtdatahash" xmlns:w16se="http://schemas.microsoft.com/office/word/2015/wordml/symex" mc:Ignorable="w14 w15 w16se w16cid w16 w16cex w16sdtdh w16du">
+<w:styles xmlns:mc="http://schemas.openxmlformats.org/markup-compatibility/2006" xmlns:r="http://schemas.openxmlformats.org/officeDocument/2006/relationships" xmlns:w="http://schemas.openxmlformats.org/wordprocessingml/2006/main" xmlns:w14="http://schemas.microsoft.com/office/word/2010/wordml" xmlns:w15="http://schemas.microsoft.com/office/word/2012/wordml" xmlns:w16cex="http://schemas.microsoft.com/office/word/2018/wordml/cex" xmlns:w16cid="http://schemas.microsoft.com/office/word/2016/wordml/cid" xmlns:w16="http://schemas.microsoft.com/office/word/2018/wordml" xmlns:w16du="http://schemas.microsoft.com/office/word/2023/wordml/word16du" xmlns:w16sdtdh="http://schemas.microsoft.com/office/word/2020/wordml/sdtdatahash" xmlns:w16sdtfl="http://schemas.microsoft.com/office/word/2024/wordml/sdtformatlock" xmlns:w16se="http://schemas.microsoft.com/office/word/2015/wordml/symex" mc:Ignorable="w14 w15 w16se w16cid w16 w16cex w16sdtdh w16sdtfl w16du">
   <w:docDefaults>
     <w:rPrDefault>
       <w:rPr>

</xml_diff>